<commit_message>
incluido projeto nodejs + sqlite
</commit_message>
<xml_diff>
--- a/Comandos Docker.docx
+++ b/Comandos Docker.docx
@@ -264,15 +264,7 @@
           <w:color w:val="3D464D"/>
           <w:sz w:val="27"/>
         </w:rPr>
-        <w:t xml:space="preserve"> </w:t>
-      </w:r>
-      <w:r>
-        <w:rPr>
-          <w:rFonts w:ascii="Basic Roman" w:eastAsia="Basic Roman" w:hAnsi="Basic Roman" w:cs="Basic Roman"/>
-          <w:color w:val="3D464D"/>
-          <w:sz w:val="27"/>
-        </w:rPr>
-        <w:t>start ID_CONTAINER </w:t>
+        <w:t xml:space="preserve"> start ID_CONTAINER </w:t>
       </w:r>
       <w:r>
         <w:rPr>
@@ -403,15 +395,7 @@
           <w:color w:val="3D464D"/>
           <w:sz w:val="27"/>
         </w:rPr>
-        <w:t xml:space="preserve"> inicia o container com id em questão e integra os terminais, além de permitir interação entre </w:t>
-      </w:r>
-      <w:r>
-        <w:rPr>
-          <w:rFonts w:ascii="Basic Roman" w:eastAsia="Basic Roman" w:hAnsi="Basic Roman" w:cs="Basic Roman"/>
-          <w:color w:val="3D464D"/>
-          <w:sz w:val="27"/>
-        </w:rPr>
-        <w:t>ambos.</w:t>
+        <w:t> inicia o container com id em questão e integra os terminais, além de permitir interação entre ambos.</w:t>
       </w:r>
     </w:p>
     <w:p>
@@ -739,15 +723,7 @@
           <w:color w:val="3D464D"/>
           <w:sz w:val="27"/>
         </w:rPr>
-        <w:t>stat</w:t>
-      </w:r>
-      <w:r>
-        <w:rPr>
-          <w:rFonts w:ascii="Basic Roman" w:eastAsia="Basic Roman" w:hAnsi="Basic Roman" w:cs="Basic Roman"/>
-          <w:color w:val="3D464D"/>
-          <w:sz w:val="27"/>
-        </w:rPr>
-        <w:t>ic</w:t>
+        <w:t>static</w:t>
       </w:r>
       <w:proofErr w:type="spellEnd"/>
       <w:r>
@@ -995,15 +971,7 @@
           <w:color w:val="3D464D"/>
           <w:sz w:val="27"/>
         </w:rPr>
-        <w:t> </w:t>
-      </w:r>
-      <w:r>
-        <w:rPr>
-          <w:rFonts w:ascii="Basic Roman" w:eastAsia="Basic Roman" w:hAnsi="Basic Roman" w:cs="Basic Roman"/>
-          <w:color w:val="3D464D"/>
-          <w:sz w:val="27"/>
-        </w:rPr>
-        <w:t>define uma variável de ambiente AUTHOR com o valor </w:t>
+        <w:t> define uma variável de ambiente AUTHOR com o valor </w:t>
       </w:r>
       <w:r>
         <w:rPr>
@@ -1864,6 +1832,7 @@
         <w:t>(</w:t>
       </w:r>
       <w:proofErr w:type="spellStart"/>
+      <w:proofErr w:type="gramStart"/>
       <w:r>
         <w:rPr>
           <w:rFonts w:ascii="Basic Roman" w:eastAsia="Basic Roman" w:hAnsi="Basic Roman" w:cs="Basic Roman"/>
@@ -1873,6 +1842,7 @@
         <w:t>hostname</w:t>
       </w:r>
       <w:proofErr w:type="spellEnd"/>
+      <w:proofErr w:type="gramEnd"/>
       <w:r>
         <w:rPr>
           <w:rFonts w:ascii="Basic Roman" w:eastAsia="Basic Roman" w:hAnsi="Basic Roman" w:cs="Basic Roman"/>
@@ -1906,17 +1876,166 @@
           <w:sz w:val="27"/>
         </w:rPr>
         <w:t xml:space="preserve"> atribuído pelo docker</w:t>
+      </w:r>
+      <w:r>
+        <w:rPr>
+          <w:rFonts w:ascii="Basic Roman" w:eastAsia="Basic Roman" w:hAnsi="Basic Roman" w:cs="Basic Roman"/>
+          <w:color w:val="3D464D"/>
+          <w:sz w:val="27"/>
+        </w:rPr>
+        <w:t>)</w:t>
+      </w:r>
+    </w:p>
+    <w:p>
+      <w:pPr>
+        <w:pBdr>
+          <w:top w:val="nil"/>
+          <w:left w:val="nil"/>
+          <w:bottom w:val="nil"/>
+          <w:right w:val="nil"/>
+          <w:between w:val="nil"/>
+        </w:pBdr>
+        <w:rPr>
+          <w:rFonts w:ascii="Basic Roman" w:eastAsia="Basic Roman" w:hAnsi="Basic Roman" w:cs="Basic Roman"/>
+          <w:color w:val="3D464D"/>
+          <w:sz w:val="27"/>
+        </w:rPr>
+      </w:pPr>
+    </w:p>
+    <w:p>
+      <w:pPr>
+        <w:pBdr>
+          <w:top w:val="nil"/>
+          <w:left w:val="nil"/>
+          <w:bottom w:val="nil"/>
+          <w:right w:val="nil"/>
+          <w:between w:val="nil"/>
+        </w:pBdr>
+        <w:rPr>
+          <w:rFonts w:ascii="Basic Roman" w:eastAsia="Basic Roman" w:hAnsi="Basic Roman" w:cs="Basic Roman"/>
+          <w:color w:val="3D464D"/>
+          <w:sz w:val="27"/>
+        </w:rPr>
+      </w:pPr>
+      <w:r>
+        <w:rPr>
+          <w:rFonts w:ascii="Basic Roman" w:eastAsia="Basic Roman" w:hAnsi="Basic Roman" w:cs="Basic Roman"/>
+          <w:color w:val="3D464D"/>
+          <w:sz w:val="27"/>
+        </w:rPr>
+        <w:lastRenderedPageBreak/>
+        <w:drawing>
+          <wp:inline distT="0" distB="0" distL="0" distR="0" wp14:anchorId="65AAD954" wp14:editId="7F60B4EC">
+            <wp:extent cx="4534533" cy="2867425"/>
+            <wp:effectExtent l="0" t="0" r="0" b="9525"/>
+            <wp:docPr id="1" name="Imagem 1"/>
+            <wp:cNvGraphicFramePr>
+              <a:graphicFrameLocks xmlns:a="http://schemas.openxmlformats.org/drawingml/2006/main" noChangeAspect="1"/>
+            </wp:cNvGraphicFramePr>
+            <a:graphic xmlns:a="http://schemas.openxmlformats.org/drawingml/2006/main">
+              <a:graphicData uri="http://schemas.openxmlformats.org/drawingml/2006/picture">
+                <pic:pic xmlns:pic="http://schemas.openxmlformats.org/drawingml/2006/picture">
+                  <pic:nvPicPr>
+                    <pic:cNvPr id="1" name=""/>
+                    <pic:cNvPicPr/>
+                  </pic:nvPicPr>
+                  <pic:blipFill>
+                    <a:blip r:embed="rId5"/>
+                    <a:stretch>
+                      <a:fillRect/>
+                    </a:stretch>
+                  </pic:blipFill>
+                  <pic:spPr>
+                    <a:xfrm>
+                      <a:off x="0" y="0"/>
+                      <a:ext cx="4534533" cy="2867425"/>
+                    </a:xfrm>
+                    <a:prstGeom prst="rect">
+                      <a:avLst/>
+                    </a:prstGeom>
+                  </pic:spPr>
+                </pic:pic>
+              </a:graphicData>
+            </a:graphic>
+          </wp:inline>
+        </w:drawing>
+      </w:r>
+    </w:p>
+    <w:p>
+      <w:pPr>
+        <w:pBdr>
+          <w:top w:val="nil"/>
+          <w:left w:val="nil"/>
+          <w:bottom w:val="nil"/>
+          <w:right w:val="nil"/>
+          <w:between w:val="nil"/>
+        </w:pBdr>
+        <w:rPr>
+          <w:rFonts w:ascii="Basic Roman" w:eastAsia="Basic Roman" w:hAnsi="Basic Roman" w:cs="Basic Roman"/>
+          <w:color w:val="3D464D"/>
+          <w:sz w:val="27"/>
+        </w:rPr>
+      </w:pPr>
+    </w:p>
+    <w:p>
+      <w:pPr>
+        <w:pBdr>
+          <w:top w:val="nil"/>
+          <w:left w:val="nil"/>
+          <w:bottom w:val="nil"/>
+          <w:right w:val="nil"/>
+          <w:between w:val="nil"/>
+        </w:pBdr>
+        <w:rPr>
+          <w:rFonts w:ascii="Basic Roman" w:eastAsia="Basic Roman" w:hAnsi="Basic Roman" w:cs="Basic Roman"/>
+          <w:color w:val="3D464D"/>
+          <w:sz w:val="27"/>
+        </w:rPr>
+      </w:pPr>
+      <w:r>
+        <w:rPr>
+          <w:rFonts w:ascii="Basic Roman" w:eastAsia="Basic Roman" w:hAnsi="Basic Roman" w:cs="Basic Roman"/>
+          <w:color w:val="3D464D"/>
+          <w:sz w:val="27"/>
+        </w:rPr>
+        <w:drawing>
+          <wp:inline distT="0" distB="0" distL="0" distR="0" wp14:anchorId="2FC032F8" wp14:editId="2100ADBD">
+            <wp:extent cx="4448796" cy="2572109"/>
+            <wp:effectExtent l="0" t="0" r="9525" b="0"/>
+            <wp:docPr id="2" name="Imagem 2"/>
+            <wp:cNvGraphicFramePr>
+              <a:graphicFrameLocks xmlns:a="http://schemas.openxmlformats.org/drawingml/2006/main" noChangeAspect="1"/>
+            </wp:cNvGraphicFramePr>
+            <a:graphic xmlns:a="http://schemas.openxmlformats.org/drawingml/2006/main">
+              <a:graphicData uri="http://schemas.openxmlformats.org/drawingml/2006/picture">
+                <pic:pic xmlns:pic="http://schemas.openxmlformats.org/drawingml/2006/picture">
+                  <pic:nvPicPr>
+                    <pic:cNvPr id="1" name=""/>
+                    <pic:cNvPicPr/>
+                  </pic:nvPicPr>
+                  <pic:blipFill>
+                    <a:blip r:embed="rId6"/>
+                    <a:stretch>
+                      <a:fillRect/>
+                    </a:stretch>
+                  </pic:blipFill>
+                  <pic:spPr>
+                    <a:xfrm>
+                      <a:off x="0" y="0"/>
+                      <a:ext cx="4448796" cy="2572109"/>
+                    </a:xfrm>
+                    <a:prstGeom prst="rect">
+                      <a:avLst/>
+                    </a:prstGeom>
+                  </pic:spPr>
+                </pic:pic>
+              </a:graphicData>
+            </a:graphic>
+          </wp:inline>
+        </w:drawing>
       </w:r>
       <w:bookmarkStart w:id="0" w:name="_GoBack"/>
       <w:bookmarkEnd w:id="0"/>
-      <w:r>
-        <w:rPr>
-          <w:rFonts w:ascii="Basic Roman" w:eastAsia="Basic Roman" w:hAnsi="Basic Roman" w:cs="Basic Roman"/>
-          <w:color w:val="3D464D"/>
-          <w:sz w:val="27"/>
-        </w:rPr>
-        <w:t>)</w:t>
-      </w:r>
     </w:p>
     <w:sectPr>
       <w:endnotePr>

</xml_diff>